<commit_message>
1/ Thiet ke PP xong cho noi dung la xong 2/ Dang nhap tai khoan thanh cong vao sql
</commit_message>
<xml_diff>
--- a/FILE word demo.docx
+++ b/FILE word demo.docx
@@ -2208,7 +2208,156 @@
           <w:sz w:val="26"/>
           <w:szCs w:val="26"/>
         </w:rPr>
-        <w:t>Trong quá trình học tập, và làm bài báo cáo nay chúng em gặp không ít khó khăn, song dưới sự giúp đỡ tận tình của thầy và đóng góp từng thanh viên trong nhóm đã giúp hoàn thành bài báo cáo này. Tuy nhiên trong quá trình hoàn thành bài báo cáo này còn nhiều thiếu xót,và chưa đi xâu thực tế. Kính mong thầy góp ý để</w:t>
+        <w:t xml:space="preserve">Trong quá trình học tập và làm bài báo cáo </w:t>
+      </w:r>
+      <w:r>
+        <w:rPr>
+          <w:rFonts w:ascii="Times New Roman" w:hAnsi="Times New Roman" w:cs="Times New Roman"/>
+          <w:sz w:val="26"/>
+          <w:szCs w:val="26"/>
+        </w:rPr>
+        <w:t>này</w:t>
+      </w:r>
+      <w:r>
+        <w:rPr>
+          <w:rFonts w:ascii="Times New Roman" w:hAnsi="Times New Roman" w:cs="Times New Roman"/>
+          <w:sz w:val="26"/>
+          <w:szCs w:val="26"/>
+          <w:lang w:val="vi-VN"/>
+        </w:rPr>
+        <w:t>,</w:t>
+      </w:r>
+      <w:r>
+        <w:rPr>
+          <w:rFonts w:ascii="Times New Roman" w:hAnsi="Times New Roman" w:cs="Times New Roman"/>
+          <w:sz w:val="26"/>
+          <w:szCs w:val="26"/>
+        </w:rPr>
+        <w:t xml:space="preserve"> chúng </w:t>
+      </w:r>
+      <w:r>
+        <w:rPr>
+          <w:rFonts w:ascii="Times New Roman" w:hAnsi="Times New Roman" w:cs="Times New Roman"/>
+          <w:sz w:val="26"/>
+          <w:szCs w:val="26"/>
+        </w:rPr>
+        <w:t>em</w:t>
+      </w:r>
+      <w:r>
+        <w:rPr>
+          <w:rFonts w:ascii="Times New Roman" w:hAnsi="Times New Roman" w:cs="Times New Roman"/>
+          <w:sz w:val="26"/>
+          <w:szCs w:val="26"/>
+          <w:lang w:val="vi-VN"/>
+        </w:rPr>
+        <w:t xml:space="preserve"> đã</w:t>
+      </w:r>
+      <w:r>
+        <w:rPr>
+          <w:rFonts w:ascii="Times New Roman" w:hAnsi="Times New Roman" w:cs="Times New Roman"/>
+          <w:sz w:val="26"/>
+          <w:szCs w:val="26"/>
+        </w:rPr>
+        <w:t xml:space="preserve"> gặp không ít khó khăn song </w:t>
+      </w:r>
+      <w:r>
+        <w:rPr>
+          <w:rFonts w:ascii="Times New Roman" w:hAnsi="Times New Roman" w:cs="Times New Roman"/>
+          <w:sz w:val="26"/>
+          <w:szCs w:val="26"/>
+        </w:rPr>
+        <w:t>song</w:t>
+      </w:r>
+      <w:r>
+        <w:rPr>
+          <w:rFonts w:ascii="Times New Roman" w:hAnsi="Times New Roman" w:cs="Times New Roman"/>
+          <w:sz w:val="26"/>
+          <w:szCs w:val="26"/>
+          <w:lang w:val="vi-VN"/>
+        </w:rPr>
+        <w:t xml:space="preserve"> </w:t>
+      </w:r>
+      <w:r>
+        <w:rPr>
+          <w:rFonts w:ascii="Times New Roman" w:hAnsi="Times New Roman" w:cs="Times New Roman"/>
+          <w:sz w:val="26"/>
+          <w:szCs w:val="26"/>
+        </w:rPr>
+        <w:t xml:space="preserve">dưới sự giúp đỡ tận tình của thầy và đóng góp từng </w:t>
+      </w:r>
+      <w:r>
+        <w:rPr>
+          <w:rFonts w:ascii="Times New Roman" w:hAnsi="Times New Roman" w:cs="Times New Roman"/>
+          <w:sz w:val="26"/>
+          <w:szCs w:val="26"/>
+        </w:rPr>
+        <w:t>thà</w:t>
+      </w:r>
+      <w:r>
+        <w:rPr>
+          <w:rFonts w:ascii="Times New Roman" w:hAnsi="Times New Roman" w:cs="Times New Roman"/>
+          <w:sz w:val="26"/>
+          <w:szCs w:val="26"/>
+        </w:rPr>
+        <w:t xml:space="preserve">nh viên trong nhóm đã giúp hoàn thành bài báo cáo này. Tuy nhiên trong quá trình hoàn thành bài báo cáo này còn nhiều thiếu </w:t>
+      </w:r>
+      <w:r>
+        <w:rPr>
+          <w:rFonts w:ascii="Times New Roman" w:hAnsi="Times New Roman" w:cs="Times New Roman"/>
+          <w:sz w:val="26"/>
+          <w:szCs w:val="26"/>
+        </w:rPr>
+        <w:t>xót</w:t>
+      </w:r>
+      <w:r>
+        <w:rPr>
+          <w:rFonts w:ascii="Times New Roman" w:hAnsi="Times New Roman" w:cs="Times New Roman"/>
+          <w:sz w:val="26"/>
+          <w:szCs w:val="26"/>
+          <w:lang w:val="vi-VN"/>
+        </w:rPr>
+        <w:t xml:space="preserve"> </w:t>
+      </w:r>
+      <w:r>
+        <w:rPr>
+          <w:rFonts w:ascii="Times New Roman" w:hAnsi="Times New Roman" w:cs="Times New Roman"/>
+          <w:sz w:val="26"/>
+          <w:szCs w:val="26"/>
+        </w:rPr>
+        <w:t xml:space="preserve">và chưa đi </w:t>
+      </w:r>
+      <w:r>
+        <w:rPr>
+          <w:rFonts w:ascii="Times New Roman" w:hAnsi="Times New Roman" w:cs="Times New Roman"/>
+          <w:sz w:val="26"/>
+          <w:szCs w:val="26"/>
+        </w:rPr>
+        <w:t>s</w:t>
+      </w:r>
+      <w:r>
+        <w:rPr>
+          <w:rFonts w:ascii="Times New Roman" w:hAnsi="Times New Roman" w:cs="Times New Roman"/>
+          <w:sz w:val="26"/>
+          <w:szCs w:val="26"/>
+        </w:rPr>
+        <w:t xml:space="preserve">âu </w:t>
+      </w:r>
+      <w:r>
+        <w:rPr>
+          <w:rFonts w:ascii="Times New Roman" w:hAnsi="Times New Roman" w:cs="Times New Roman"/>
+          <w:sz w:val="26"/>
+          <w:szCs w:val="26"/>
+          <w:lang w:val="vi-VN"/>
+        </w:rPr>
+        <w:t xml:space="preserve">vào </w:t>
+      </w:r>
+      <w:r>
+        <w:rPr>
+          <w:rFonts w:ascii="Times New Roman" w:hAnsi="Times New Roman" w:cs="Times New Roman"/>
+          <w:sz w:val="26"/>
+          <w:szCs w:val="26"/>
+        </w:rPr>
+        <w:t>thực tế. Kính mong thầy góp ý để</w:t>
       </w:r>
       <w:r>
         <w:rPr>
@@ -2319,7 +2468,32 @@
           <w:sz w:val="26"/>
           <w:szCs w:val="26"/>
         </w:rPr>
-        <w:t>Tình hình của hệ thống quản lý giáo viên trường phổ thông hiện nay là nhất thiết nên có trong các môi trường giáo dục 4.0. Việc quản lý thông tin giáo viên trong từng học kỷ và năm học vẫn đang là một vấn đề rất cần thiết. Tại các bộ giáo dục, đã có một số chương trình quản lý từng được thử nghiệm thành công tại một số trường học nhưng chưa được mang ra áp dụng rộng rãi. Vấn đề đặt ra trong đồ án này là thiết kế, xây dựng một hệ thống phần mềm hỗ trợ quản lý thông tin của giáo viên THPT sao cho hệ thống này có thể đưa ra áp dụng</w:t>
+        <w:t xml:space="preserve">Tình hình của hệ thống quản lý giáo viên trường phổ thông hiện nay là </w:t>
+      </w:r>
+      <w:r>
+        <w:rPr>
+          <w:rFonts w:ascii="Times New Roman" w:hAnsi="Times New Roman" w:cs="Times New Roman"/>
+          <w:sz w:val="26"/>
+          <w:szCs w:val="26"/>
+        </w:rPr>
+        <w:t>rất</w:t>
+      </w:r>
+      <w:r>
+        <w:rPr>
+          <w:rFonts w:ascii="Times New Roman" w:hAnsi="Times New Roman" w:cs="Times New Roman"/>
+          <w:sz w:val="26"/>
+          <w:szCs w:val="26"/>
+          <w:lang w:val="vi-VN"/>
+        </w:rPr>
+        <w:t xml:space="preserve"> cần</w:t>
+      </w:r>
+      <w:r>
+        <w:rPr>
+          <w:rFonts w:ascii="Times New Roman" w:hAnsi="Times New Roman" w:cs="Times New Roman"/>
+          <w:sz w:val="26"/>
+          <w:szCs w:val="26"/>
+        </w:rPr>
+        <w:t xml:space="preserve"> thiết trong các môi trường giáo dục 4.0. Việc quản lý thông tin giáo viên trong từng học kỷ và năm học vẫn đang là một vấn đề rất cần thiết. Tại các bộ giáo dục, đã có một số chương trình quản lý từng được thử nghiệm thành công tại một số trường học nhưng chưa được mang ra áp dụng rộng rãi. Vấn đề đặt ra trong đồ án này là thiết kế, xây dựng một hệ thống phần mềm hỗ trợ quản lý thông tin của giáo viên THPT sao cho hệ thống này có thể đưa ra áp dụng</w:t>
       </w:r>
       <w:r>
         <w:rPr>
@@ -2393,7 +2567,32 @@
           <w:sz w:val="26"/>
           <w:szCs w:val="26"/>
         </w:rPr>
-        <w:t xml:space="preserve"> học kỳ và năm học. Hệ thống được xây dựng này sẽ giúp cho công việc quản lý trở nên gọn nhẹ, khoa học và chính xác. Công việc lưu trữ dữ liệu cũng đơn giản và an toàn.</w:t>
+        <w:t xml:space="preserve"> học kỳ và năm học. Hệ thống được xây dựng này sẽ giúp cho công việc quản lý trở nên gọn nhẹ và chính xác. </w:t>
+      </w:r>
+      <w:r>
+        <w:rPr>
+          <w:rFonts w:ascii="Times New Roman" w:hAnsi="Times New Roman" w:cs="Times New Roman"/>
+          <w:sz w:val="26"/>
+          <w:szCs w:val="26"/>
+        </w:rPr>
+        <w:t>Việc</w:t>
+      </w:r>
+      <w:r>
+        <w:rPr>
+          <w:rFonts w:ascii="Times New Roman" w:hAnsi="Times New Roman" w:cs="Times New Roman"/>
+          <w:sz w:val="26"/>
+          <w:szCs w:val="26"/>
+          <w:lang w:val="vi-VN"/>
+        </w:rPr>
+        <w:t xml:space="preserve"> </w:t>
+      </w:r>
+      <w:r>
+        <w:rPr>
+          <w:rFonts w:ascii="Times New Roman" w:hAnsi="Times New Roman" w:cs="Times New Roman"/>
+          <w:sz w:val="26"/>
+          <w:szCs w:val="26"/>
+        </w:rPr>
+        <w:t>lưu trữ dữ liệu cũng đơn giản và an toàn.</w:t>
       </w:r>
     </w:p>
     <w:p>
@@ -2448,7 +2647,15 @@
           <w:sz w:val="26"/>
           <w:szCs w:val="26"/>
         </w:rPr>
-        <w:t>Chức năng quản lý của phần mền</w:t>
+        <w:t xml:space="preserve">Chức năng quản lý của phần </w:t>
+      </w:r>
+      <w:r>
+        <w:rPr>
+          <w:rFonts w:ascii="Times New Roman" w:hAnsi="Times New Roman" w:cs="Times New Roman"/>
+          <w:sz w:val="26"/>
+          <w:szCs w:val="26"/>
+        </w:rPr>
+        <w:t>mềm</w:t>
       </w:r>
     </w:p>
     <w:p>
@@ -2653,6 +2860,80 @@
       </w:pPr>
       <w:r>
         <w:rPr>
+          <w:noProof/>
+        </w:rPr>
+        <w:drawing>
+          <wp:anchor distT="0" distB="0" distL="114300" distR="114300" simplePos="0" relativeHeight="251663360" behindDoc="1" locked="0" layoutInCell="1" allowOverlap="1" wp14:anchorId="47A26BA8" wp14:editId="47868260">
+            <wp:simplePos x="0" y="0"/>
+            <wp:positionH relativeFrom="column">
+              <wp:posOffset>1043940</wp:posOffset>
+            </wp:positionH>
+            <wp:positionV relativeFrom="paragraph">
+              <wp:posOffset>467995</wp:posOffset>
+            </wp:positionV>
+            <wp:extent cx="4401820" cy="2987040"/>
+            <wp:effectExtent l="190500" t="190500" r="189230" b="194310"/>
+            <wp:wrapTopAndBottom/>
+            <wp:docPr id="1" name="Picture 1" descr="Diagram&#10;&#10;Description automatically generated"/>
+            <wp:cNvGraphicFramePr>
+              <a:graphicFrameLocks xmlns:a="http://schemas.openxmlformats.org/drawingml/2006/main" noChangeAspect="1"/>
+            </wp:cNvGraphicFramePr>
+            <a:graphic xmlns:a="http://schemas.openxmlformats.org/drawingml/2006/main">
+              <a:graphicData uri="http://schemas.openxmlformats.org/drawingml/2006/picture">
+                <pic:pic xmlns:pic="http://schemas.openxmlformats.org/drawingml/2006/picture">
+                  <pic:nvPicPr>
+                    <pic:cNvPr id="1" name="Picture 1" descr="Diagram&#10;&#10;Description automatically generated"/>
+                    <pic:cNvPicPr/>
+                  </pic:nvPicPr>
+                  <pic:blipFill rotWithShape="1">
+                    <a:blip r:embed="rId19">
+                      <a:extLst>
+                        <a:ext uri="{28A0092B-C50C-407E-A947-70E740481C1C}">
+                          <a14:useLocalDpi xmlns:a14="http://schemas.microsoft.com/office/drawing/2010/main" val="0"/>
+                        </a:ext>
+                      </a:extLst>
+                    </a:blip>
+                    <a:srcRect l="8196" t="4400" r="12888" b="9351"/>
+                    <a:stretch/>
+                  </pic:blipFill>
+                  <pic:spPr bwMode="auto">
+                    <a:xfrm>
+                      <a:off x="0" y="0"/>
+                      <a:ext cx="4401820" cy="2987040"/>
+                    </a:xfrm>
+                    <a:prstGeom prst="rect">
+                      <a:avLst/>
+                    </a:prstGeom>
+                    <a:ln>
+                      <a:noFill/>
+                    </a:ln>
+                    <a:effectLst>
+                      <a:outerShdw blurRad="190500" algn="tl" rotWithShape="0">
+                        <a:srgbClr val="000000">
+                          <a:alpha val="70000"/>
+                        </a:srgbClr>
+                      </a:outerShdw>
+                    </a:effectLst>
+                    <a:extLst>
+                      <a:ext uri="{53640926-AAD7-44D8-BBD7-CCE9431645EC}">
+                        <a14:shadowObscured xmlns:a14="http://schemas.microsoft.com/office/drawing/2010/main"/>
+                      </a:ext>
+                    </a:extLst>
+                  </pic:spPr>
+                </pic:pic>
+              </a:graphicData>
+            </a:graphic>
+            <wp14:sizeRelH relativeFrom="margin">
+              <wp14:pctWidth>0</wp14:pctWidth>
+            </wp14:sizeRelH>
+            <wp14:sizeRelV relativeFrom="margin">
+              <wp14:pctHeight>0</wp14:pctHeight>
+            </wp14:sizeRelV>
+          </wp:anchor>
+        </w:drawing>
+      </w:r>
+      <w:r>
+        <w:rPr>
           <w:rFonts w:ascii="Times New Roman" w:hAnsi="Times New Roman" w:cs="Times New Roman"/>
           <w:i/>
           <w:iCs/>
@@ -2661,6 +2942,18 @@
         </w:rPr>
         <w:t>Thiết kế các bảng dữ liệu</w:t>
       </w:r>
+    </w:p>
+    <w:p>
+      <w:pPr>
+        <w:jc w:val="both"/>
+        <w:rPr>
+          <w:rFonts w:ascii="Times New Roman" w:hAnsi="Times New Roman" w:cs="Times New Roman"/>
+          <w:i/>
+          <w:iCs/>
+          <w:sz w:val="26"/>
+          <w:szCs w:val="26"/>
+        </w:rPr>
+      </w:pPr>
     </w:p>
     <w:p>
       <w:pPr>
@@ -2692,7 +2985,7 @@
     </w:p>
     <w:p>
       <w:pPr>
-        <w:jc w:val="both"/>
+        <w:pStyle w:val="ListParagraph"/>
         <w:rPr>
           <w:rFonts w:ascii="Times New Roman" w:hAnsi="Times New Roman" w:cs="Times New Roman"/>
           <w:i/>
@@ -2701,6 +2994,54 @@
           <w:szCs w:val="26"/>
         </w:rPr>
       </w:pPr>
+    </w:p>
+    <w:p>
+      <w:pPr>
+        <w:pStyle w:val="ListParagraph"/>
+        <w:ind w:left="1530"/>
+        <w:jc w:val="both"/>
+        <w:rPr>
+          <w:rFonts w:ascii="Times New Roman" w:hAnsi="Times New Roman" w:cs="Times New Roman"/>
+          <w:i/>
+          <w:iCs/>
+          <w:sz w:val="26"/>
+          <w:szCs w:val="26"/>
+        </w:rPr>
+      </w:pPr>
+    </w:p>
+    <w:p>
+      <w:pPr>
+        <w:jc w:val="center"/>
+        <w:rPr>
+          <w:rFonts w:ascii="Times New Roman" w:hAnsi="Times New Roman" w:cs="Times New Roman"/>
+          <w:i/>
+          <w:iCs/>
+          <w:sz w:val="26"/>
+          <w:szCs w:val="26"/>
+          <w:lang w:val="vi-VN"/>
+        </w:rPr>
+      </w:pPr>
+      <w:r>
+        <w:rPr>
+          <w:rFonts w:ascii="Times New Roman" w:hAnsi="Times New Roman" w:cs="Times New Roman"/>
+          <w:i/>
+          <w:iCs/>
+          <w:sz w:val="26"/>
+          <w:szCs w:val="26"/>
+        </w:rPr>
+        <w:t>Hình</w:t>
+      </w:r>
+      <w:r>
+        <w:rPr>
+          <w:rFonts w:ascii="Times New Roman" w:hAnsi="Times New Roman" w:cs="Times New Roman"/>
+          <w:i/>
+          <w:iCs/>
+          <w:sz w:val="26"/>
+          <w:szCs w:val="26"/>
+          <w:lang w:val="vi-VN"/>
+        </w:rPr>
+        <w:t xml:space="preserve"> 1.2 Sơ đồ quan hệ Quản lý giáo viên.</w:t>
+      </w:r>
     </w:p>
     <w:p>
       <w:pPr>
@@ -2774,6 +3115,221 @@
           <w:iCs/>
           <w:sz w:val="24"/>
           <w:szCs w:val="24"/>
+        </w:rPr>
+      </w:pPr>
+    </w:p>
+    <w:p>
+      <w:pPr>
+        <w:pStyle w:val="ListParagraph"/>
+        <w:ind w:left="900"/>
+        <w:jc w:val="both"/>
+        <w:rPr>
+          <w:rFonts w:ascii="Times New Roman" w:hAnsi="Times New Roman" w:cs="Times New Roman"/>
+          <w:b/>
+          <w:bCs/>
+          <w:i/>
+          <w:iCs/>
+          <w:sz w:val="24"/>
+          <w:szCs w:val="24"/>
+        </w:rPr>
+      </w:pPr>
+    </w:p>
+    <w:p>
+      <w:pPr>
+        <w:jc w:val="center"/>
+        <w:rPr>
+          <w:rFonts w:ascii="Times New Roman" w:hAnsi="Times New Roman" w:cs="Times New Roman"/>
+          <w:b/>
+          <w:bCs/>
+          <w:i/>
+          <w:iCs/>
+          <w:sz w:val="24"/>
+          <w:szCs w:val="24"/>
+        </w:rPr>
+      </w:pPr>
+      <w:r>
+        <w:rPr>
+          <w:rFonts w:ascii="Times New Roman" w:hAnsi="Times New Roman" w:cs="Times New Roman"/>
+          <w:i/>
+          <w:iCs/>
+          <w:sz w:val="24"/>
+          <w:szCs w:val="24"/>
+        </w:rPr>
+        <w:t>Hình</w:t>
+      </w:r>
+      <w:r>
+        <w:rPr>
+          <w:rFonts w:ascii="Times New Roman" w:hAnsi="Times New Roman" w:cs="Times New Roman"/>
+          <w:i/>
+          <w:iCs/>
+          <w:sz w:val="24"/>
+          <w:szCs w:val="24"/>
+          <w:lang w:val="vi-VN"/>
+        </w:rPr>
+        <w:t xml:space="preserve"> 2.1 Form Đăng Nhập vào hệ thống Quản lý giáo viên.</w:t>
+      </w:r>
+    </w:p>
+    <w:p>
+      <w:pPr>
+        <w:jc w:val="center"/>
+        <w:rPr>
+          <w:rFonts w:ascii="Times New Roman" w:hAnsi="Times New Roman" w:cs="Times New Roman"/>
+          <w:i/>
+          <w:iCs/>
+          <w:sz w:val="24"/>
+          <w:szCs w:val="24"/>
+          <w:lang w:val="vi-VN"/>
+        </w:rPr>
+      </w:pPr>
+      <w:r>
+        <w:rPr>
+          <w:rFonts w:ascii="Times New Roman" w:hAnsi="Times New Roman" w:cs="Times New Roman"/>
+          <w:i/>
+          <w:iCs/>
+          <w:sz w:val="24"/>
+          <w:szCs w:val="24"/>
+        </w:rPr>
+        <w:t>Hình</w:t>
+      </w:r>
+      <w:r>
+        <w:rPr>
+          <w:rFonts w:ascii="Times New Roman" w:hAnsi="Times New Roman" w:cs="Times New Roman"/>
+          <w:i/>
+          <w:iCs/>
+          <w:sz w:val="24"/>
+          <w:szCs w:val="24"/>
+          <w:lang w:val="vi-VN"/>
+        </w:rPr>
+        <w:t xml:space="preserve"> 2.2 </w:t>
+      </w:r>
+      <w:r>
+        <w:rPr>
+          <w:rFonts w:ascii="Times New Roman" w:hAnsi="Times New Roman" w:cs="Times New Roman"/>
+          <w:i/>
+          <w:iCs/>
+          <w:sz w:val="24"/>
+          <w:szCs w:val="24"/>
+          <w:lang w:val="vi-VN"/>
+        </w:rPr>
+        <w:t>Khi người dùng quên mật khẩu, người dùng phải đăng nhập đầy đủ thông tin Tên đăng nhập và Email đã đăng kí trước đó. Sau khi người dùng ấn vào mã xác nhận, hệ thống sẽ gửi mã vào Email và người dùng có thể thay đổi mật khẩu mới.</w:t>
+      </w:r>
+    </w:p>
+    <w:p>
+      <w:pPr>
+        <w:pStyle w:val="ListParagraph"/>
+        <w:ind w:left="900"/>
+        <w:rPr>
+          <w:rFonts w:ascii="Times New Roman" w:hAnsi="Times New Roman" w:cs="Times New Roman"/>
+          <w:b/>
+          <w:bCs/>
+          <w:i/>
+          <w:iCs/>
+          <w:sz w:val="24"/>
+          <w:szCs w:val="24"/>
+          <w:lang w:val="vi-VN"/>
+        </w:rPr>
+      </w:pPr>
+    </w:p>
+    <w:p>
+      <w:pPr>
+        <w:pStyle w:val="ListParagraph"/>
+        <w:ind w:left="900"/>
+        <w:rPr>
+          <w:rFonts w:ascii="Times New Roman" w:hAnsi="Times New Roman" w:cs="Times New Roman"/>
+          <w:b/>
+          <w:bCs/>
+          <w:i/>
+          <w:iCs/>
+          <w:sz w:val="24"/>
+          <w:szCs w:val="24"/>
+          <w:lang w:val="vi-VN"/>
+        </w:rPr>
+      </w:pPr>
+    </w:p>
+    <w:p>
+      <w:pPr>
+        <w:pStyle w:val="ListParagraph"/>
+        <w:ind w:left="900"/>
+        <w:rPr>
+          <w:rFonts w:ascii="Times New Roman" w:hAnsi="Times New Roman" w:cs="Times New Roman"/>
+          <w:b/>
+          <w:bCs/>
+          <w:i/>
+          <w:iCs/>
+          <w:sz w:val="24"/>
+          <w:szCs w:val="24"/>
+          <w:lang w:val="vi-VN"/>
+        </w:rPr>
+      </w:pPr>
+    </w:p>
+    <w:p>
+      <w:pPr>
+        <w:rPr>
+          <w:rFonts w:ascii="Times New Roman" w:hAnsi="Times New Roman" w:cs="Times New Roman"/>
+          <w:i/>
+          <w:iCs/>
+          <w:sz w:val="24"/>
+          <w:szCs w:val="24"/>
+          <w:lang w:val="vi-VN"/>
+        </w:rPr>
+      </w:pPr>
+      <w:r>
+        <w:rPr>
+          <w:rFonts w:ascii="Times New Roman" w:hAnsi="Times New Roman" w:cs="Times New Roman"/>
+          <w:i/>
+          <w:iCs/>
+          <w:sz w:val="24"/>
+          <w:szCs w:val="24"/>
+        </w:rPr>
+        <w:t>Hình</w:t>
+      </w:r>
+      <w:r>
+        <w:rPr>
+          <w:rFonts w:ascii="Times New Roman" w:hAnsi="Times New Roman" w:cs="Times New Roman"/>
+          <w:i/>
+          <w:iCs/>
+          <w:sz w:val="24"/>
+          <w:szCs w:val="24"/>
+          <w:lang w:val="vi-VN"/>
+        </w:rPr>
+        <w:t xml:space="preserve"> 2.</w:t>
+      </w:r>
+      <w:r>
+        <w:rPr>
+          <w:rFonts w:ascii="Times New Roman" w:hAnsi="Times New Roman" w:cs="Times New Roman"/>
+          <w:i/>
+          <w:iCs/>
+          <w:sz w:val="24"/>
+          <w:szCs w:val="24"/>
+          <w:lang w:val="vi-VN"/>
+        </w:rPr>
+        <w:t>3</w:t>
+      </w:r>
+      <w:r>
+        <w:rPr>
+          <w:rFonts w:ascii="Times New Roman" w:hAnsi="Times New Roman" w:cs="Times New Roman"/>
+          <w:i/>
+          <w:iCs/>
+          <w:sz w:val="24"/>
+          <w:szCs w:val="24"/>
+          <w:lang w:val="vi-VN"/>
+        </w:rPr>
+        <w:t xml:space="preserve"> </w:t>
+      </w:r>
+    </w:p>
+    <w:p>
+      <w:pPr>
+        <w:pStyle w:val="ListParagraph"/>
+        <w:ind w:left="900"/>
+        <w:rPr>
+          <w:rFonts w:ascii="Times New Roman" w:hAnsi="Times New Roman" w:cs="Times New Roman"/>
+          <w:b/>
+          <w:bCs/>
+          <w:i/>
+          <w:iCs/>
+          <w:sz w:val="24"/>
+          <w:szCs w:val="24"/>
+          <w:lang w:val="vi-VN"/>
         </w:rPr>
       </w:pPr>
     </w:p>

</xml_diff>

<commit_message>
sua form va lam form thong tin giao vien
</commit_message>
<xml_diff>
--- a/FILE word demo.docx
+++ b/FILE word demo.docx
@@ -873,8 +873,9 @@
           <w:sz w:val="36"/>
           <w:szCs w:val="36"/>
         </w:rPr>
-        <w:t>KHOA CÔNG NGH</w:t>
-      </w:r>
+        <w:t xml:space="preserve">KHOA CÔNG </w:t>
+      </w:r>
+      <w:proofErr w:type="gramStart"/>
       <w:r>
         <w:rPr>
           <w:rFonts w:ascii="Times New Roman" w:hAnsi="Times New Roman" w:cs="Times New Roman"/>
@@ -883,7 +884,7 @@
           <w:sz w:val="36"/>
           <w:szCs w:val="36"/>
         </w:rPr>
-        <w:t>Ệ</w:t>
+        <w:t>NGH</w:t>
       </w:r>
       <w:r>
         <w:rPr>
@@ -893,7 +894,28 @@
           <w:sz w:val="36"/>
           <w:szCs w:val="36"/>
         </w:rPr>
-        <w:t xml:space="preserve">  THÔNG TIN</w:t>
+        <w:t>Ệ</w:t>
+      </w:r>
+      <w:r>
+        <w:rPr>
+          <w:rFonts w:ascii="Times New Roman" w:hAnsi="Times New Roman" w:cs="Times New Roman"/>
+          <w:i/>
+          <w:iCs/>
+          <w:sz w:val="36"/>
+          <w:szCs w:val="36"/>
+        </w:rPr>
+        <w:t xml:space="preserve">  THÔNG</w:t>
+      </w:r>
+      <w:proofErr w:type="gramEnd"/>
+      <w:r>
+        <w:rPr>
+          <w:rFonts w:ascii="Times New Roman" w:hAnsi="Times New Roman" w:cs="Times New Roman"/>
+          <w:i/>
+          <w:iCs/>
+          <w:sz w:val="36"/>
+          <w:szCs w:val="36"/>
+        </w:rPr>
+        <w:t xml:space="preserve"> TIN</w:t>
       </w:r>
     </w:p>
     <w:p>
@@ -1043,7 +1065,7 @@
         <w:jc w:val="center"/>
         <w:rPr>
           <w:rFonts w:ascii="Times New Roman" w:hAnsi="Times New Roman" w:cs="Times New Roman"/>
-          <w:bCs/>
+          <w:b/>
           <w:sz w:val="40"/>
           <w:szCs w:val="40"/>
         </w:rPr>
@@ -1051,7 +1073,7 @@
       <w:r>
         <w:rPr>
           <w:rFonts w:ascii="Times New Roman" w:hAnsi="Times New Roman" w:cs="Times New Roman"/>
-          <w:bCs/>
+          <w:b/>
           <w:sz w:val="40"/>
           <w:szCs w:val="40"/>
         </w:rPr>
@@ -3348,6 +3370,7 @@
           <w:bCs/>
           <w:sz w:val="26"/>
           <w:szCs w:val="26"/>
+          <w:lang w:val="vi-VN"/>
         </w:rPr>
       </w:pPr>
       <w:r>
@@ -3357,6 +3380,7 @@
           <w:bCs/>
           <w:sz w:val="26"/>
           <w:szCs w:val="26"/>
+          <w:lang w:val="vi-VN"/>
         </w:rPr>
         <w:t>KẾT LUẬN VÀ HƯỚNG PHẤT TRIỂN</w:t>
       </w:r>

</xml_diff>